<commit_message>
modification note de cadrage, ajout diagrammes de gantt, rapport intermédiaire
</commit_message>
<xml_diff>
--- a/Documents/Notedecadrage-AazaHeimLachkarMoulin.docx
+++ b/Documents/Notedecadrage-AazaHeimLachkarMoulin.docx
@@ -401,7 +401,49 @@
           <w:rFonts w:ascii="Times New Roman" w:hAnsi="Times New Roman" w:cs="Times New Roman"/>
           <w:sz w:val="28"/>
         </w:rPr>
-        <w:t>Encadrant de Projet Industriel : Philippe Frossini</w:t>
+        <w:t>Encadrants</w:t>
+      </w:r>
+      <w:r>
+        <w:rPr>
+          <w:rFonts w:ascii="Times New Roman" w:hAnsi="Times New Roman" w:cs="Times New Roman"/>
+          <w:sz w:val="28"/>
+        </w:rPr>
+        <w:t xml:space="preserve"> </w:t>
+      </w:r>
+      <w:r>
+        <w:rPr>
+          <w:rFonts w:ascii="Times New Roman" w:hAnsi="Times New Roman" w:cs="Times New Roman"/>
+          <w:sz w:val="28"/>
+        </w:rPr>
+        <w:t>i</w:t>
+      </w:r>
+      <w:r>
+        <w:rPr>
+          <w:rFonts w:ascii="Times New Roman" w:hAnsi="Times New Roman" w:cs="Times New Roman"/>
+          <w:sz w:val="28"/>
+        </w:rPr>
+        <w:t>ndustriel</w:t>
+      </w:r>
+      <w:r>
+        <w:rPr>
+          <w:rFonts w:ascii="Times New Roman" w:hAnsi="Times New Roman" w:cs="Times New Roman"/>
+          <w:sz w:val="28"/>
+        </w:rPr>
+        <w:t>s</w:t>
+      </w:r>
+      <w:r>
+        <w:rPr>
+          <w:rFonts w:ascii="Times New Roman" w:hAnsi="Times New Roman" w:cs="Times New Roman"/>
+          <w:sz w:val="28"/>
+        </w:rPr>
+        <w:t> : Philippe Frossini</w:t>
+      </w:r>
+      <w:r>
+        <w:rPr>
+          <w:rFonts w:ascii="Times New Roman" w:hAnsi="Times New Roman" w:cs="Times New Roman"/>
+          <w:sz w:val="28"/>
+        </w:rPr>
+        <w:t>, Landry Dubus, Simon Chevalier</w:t>
       </w:r>
     </w:p>
     <w:p>
@@ -2741,442 +2783,585 @@
         </w:rPr>
         <w:t xml:space="preserve">e contact privilégié avec Sopra </w:t>
       </w:r>
+      <w:r>
+        <w:rPr>
+          <w:rStyle w:val="lev"/>
+          <w:rFonts w:ascii="Times New Roman" w:hAnsi="Times New Roman" w:cs="Times New Roman"/>
+          <w:b w:val="0"/>
+          <w:sz w:val="24"/>
+          <w:szCs w:val="28"/>
+        </w:rPr>
+        <w:t>Steria.</w:t>
+      </w:r>
+    </w:p>
+    <w:p>
+      <w:pPr>
+        <w:spacing w:before="240"/>
+        <w:jc w:val="both"/>
+        <w:rPr>
+          <w:rStyle w:val="lev"/>
+          <w:rFonts w:ascii="Times New Roman" w:hAnsi="Times New Roman" w:cs="Times New Roman"/>
+          <w:b w:val="0"/>
+          <w:sz w:val="24"/>
+          <w:szCs w:val="28"/>
+        </w:rPr>
+      </w:pPr>
+      <w:r>
+        <w:rPr>
+          <w:rStyle w:val="lev"/>
+          <w:rFonts w:ascii="Times New Roman" w:hAnsi="Times New Roman" w:cs="Times New Roman"/>
+          <w:b w:val="0"/>
+          <w:sz w:val="24"/>
+          <w:szCs w:val="28"/>
+        </w:rPr>
+        <w:t xml:space="preserve">Soufiane Aaza est responsable communication et relation, il s’assure de la bonne </w:t>
+      </w:r>
+      <w:r>
+        <w:rPr>
+          <w:rStyle w:val="lev"/>
+          <w:rFonts w:ascii="Times New Roman" w:hAnsi="Times New Roman" w:cs="Times New Roman"/>
+          <w:b w:val="0"/>
+          <w:sz w:val="24"/>
+          <w:szCs w:val="28"/>
+        </w:rPr>
+        <w:t xml:space="preserve">cohésion et de la communication </w:t>
+      </w:r>
+      <w:r>
+        <w:rPr>
+          <w:rStyle w:val="lev"/>
+          <w:rFonts w:ascii="Times New Roman" w:hAnsi="Times New Roman" w:cs="Times New Roman"/>
+          <w:b w:val="0"/>
+          <w:sz w:val="24"/>
+          <w:szCs w:val="28"/>
+        </w:rPr>
+        <w:t xml:space="preserve">entre les </w:t>
+      </w:r>
+      <w:r>
+        <w:rPr>
+          <w:rStyle w:val="lev"/>
+          <w:rFonts w:ascii="Times New Roman" w:hAnsi="Times New Roman" w:cs="Times New Roman"/>
+          <w:b w:val="0"/>
+          <w:sz w:val="24"/>
+          <w:szCs w:val="28"/>
+        </w:rPr>
+        <w:t>différents acteurs.</w:t>
+      </w:r>
+    </w:p>
+    <w:p>
+      <w:pPr>
+        <w:spacing w:before="240"/>
+        <w:jc w:val="both"/>
+        <w:rPr>
+          <w:rStyle w:val="lev"/>
+          <w:rFonts w:ascii="Times New Roman" w:hAnsi="Times New Roman" w:cs="Times New Roman"/>
+          <w:b w:val="0"/>
+          <w:sz w:val="24"/>
+          <w:szCs w:val="28"/>
+        </w:rPr>
+      </w:pPr>
+      <w:r>
+        <w:rPr>
+          <w:rStyle w:val="lev"/>
+          <w:rFonts w:ascii="Times New Roman" w:hAnsi="Times New Roman" w:cs="Times New Roman"/>
+          <w:b w:val="0"/>
+          <w:sz w:val="24"/>
+          <w:szCs w:val="28"/>
+        </w:rPr>
+        <w:t>Ouadie Lachkar est responsable du planning, il définit les objectifs de chacun pour chaque sprint et met à jour Trello.</w:t>
+      </w:r>
+    </w:p>
+    <w:p>
+      <w:pPr>
+        <w:spacing w:before="240"/>
+        <w:jc w:val="both"/>
+        <w:rPr>
+          <w:rStyle w:val="lev"/>
+          <w:rFonts w:ascii="Times New Roman" w:hAnsi="Times New Roman" w:cs="Times New Roman"/>
+          <w:b w:val="0"/>
+          <w:sz w:val="24"/>
+          <w:szCs w:val="28"/>
+        </w:rPr>
+      </w:pPr>
+      <w:r>
+        <w:rPr>
+          <w:rStyle w:val="lev"/>
+          <w:rFonts w:ascii="Times New Roman" w:hAnsi="Times New Roman" w:cs="Times New Roman"/>
+          <w:b w:val="0"/>
+          <w:sz w:val="24"/>
+          <w:szCs w:val="28"/>
+        </w:rPr>
+        <w:t>Clémence Moulin est responsable des documents, elle rédige les comptes rendus de chaque conférence téléphonique et les rapports ou documents officiels.</w:t>
+      </w:r>
+    </w:p>
+    <w:p>
+      <w:pPr>
+        <w:spacing w:before="240"/>
+        <w:jc w:val="both"/>
+        <w:rPr>
+          <w:rStyle w:val="lev"/>
+          <w:rFonts w:ascii="Times New Roman" w:hAnsi="Times New Roman" w:cs="Times New Roman"/>
+          <w:b w:val="0"/>
+          <w:sz w:val="24"/>
+          <w:szCs w:val="28"/>
+        </w:rPr>
+      </w:pPr>
+      <w:r>
+        <w:rPr>
+          <w:rStyle w:val="lev"/>
+          <w:rFonts w:ascii="Times New Roman" w:hAnsi="Times New Roman" w:cs="Times New Roman"/>
+          <w:b w:val="0"/>
+          <w:sz w:val="24"/>
+          <w:szCs w:val="28"/>
+        </w:rPr>
+        <w:t xml:space="preserve">L’organisation </w:t>
+      </w:r>
+      <w:r>
+        <w:rPr>
+          <w:rStyle w:val="lev"/>
+          <w:rFonts w:ascii="Times New Roman" w:hAnsi="Times New Roman" w:cs="Times New Roman"/>
+          <w:b w:val="0"/>
+          <w:sz w:val="24"/>
+          <w:szCs w:val="28"/>
+        </w:rPr>
+        <w:t>se base</w:t>
+      </w:r>
+      <w:r>
+        <w:rPr>
+          <w:rStyle w:val="lev"/>
+          <w:rFonts w:ascii="Times New Roman" w:hAnsi="Times New Roman" w:cs="Times New Roman"/>
+          <w:b w:val="0"/>
+          <w:sz w:val="24"/>
+          <w:szCs w:val="28"/>
+        </w:rPr>
+        <w:t xml:space="preserve"> sur la méthode </w:t>
+      </w:r>
+      <w:r>
+        <w:rPr>
+          <w:rStyle w:val="lev"/>
+          <w:rFonts w:ascii="Times New Roman" w:hAnsi="Times New Roman" w:cs="Times New Roman"/>
+          <w:b w:val="0"/>
+          <w:sz w:val="24"/>
+          <w:szCs w:val="28"/>
+        </w:rPr>
+        <w:t>Scrum</w:t>
+      </w:r>
+      <w:r>
+        <w:rPr>
+          <w:rStyle w:val="lev"/>
+          <w:rFonts w:ascii="Times New Roman" w:hAnsi="Times New Roman" w:cs="Times New Roman"/>
+          <w:b w:val="0"/>
+          <w:sz w:val="24"/>
+          <w:szCs w:val="28"/>
+        </w:rPr>
+        <w:t>. Cette méthode s’appuie sur le découpage du projet en sprints. La fréquence des sprints a été défini</w:t>
+      </w:r>
+      <w:r>
+        <w:rPr>
+          <w:rStyle w:val="lev"/>
+          <w:rFonts w:ascii="Times New Roman" w:hAnsi="Times New Roman" w:cs="Times New Roman"/>
+          <w:b w:val="0"/>
+          <w:sz w:val="24"/>
+          <w:szCs w:val="28"/>
+        </w:rPr>
+        <w:t>e</w:t>
+      </w:r>
+      <w:r>
+        <w:rPr>
+          <w:rStyle w:val="lev"/>
+          <w:rFonts w:ascii="Times New Roman" w:hAnsi="Times New Roman" w:cs="Times New Roman"/>
+          <w:b w:val="0"/>
+          <w:sz w:val="24"/>
+          <w:szCs w:val="28"/>
+        </w:rPr>
+        <w:t xml:space="preserve"> avec l’ensemble de l’équipe au début du projet. En effet, un sprint est effectué toutes les semaines </w:t>
+      </w:r>
+      <w:r>
+        <w:rPr>
+          <w:rStyle w:val="lev"/>
+          <w:rFonts w:ascii="Times New Roman" w:hAnsi="Times New Roman" w:cs="Times New Roman"/>
+          <w:b w:val="0"/>
+          <w:sz w:val="24"/>
+          <w:szCs w:val="28"/>
+        </w:rPr>
+        <w:t>et se termine par une</w:t>
+      </w:r>
+      <w:r>
+        <w:rPr>
+          <w:rStyle w:val="lev"/>
+          <w:rFonts w:ascii="Times New Roman" w:hAnsi="Times New Roman" w:cs="Times New Roman"/>
+          <w:b w:val="0"/>
+          <w:sz w:val="24"/>
+          <w:szCs w:val="28"/>
+        </w:rPr>
+        <w:t xml:space="preserve"> conférence téléphonique</w:t>
+      </w:r>
+      <w:r>
+        <w:rPr>
+          <w:rStyle w:val="lev"/>
+          <w:rFonts w:ascii="Times New Roman" w:hAnsi="Times New Roman" w:cs="Times New Roman"/>
+          <w:b w:val="0"/>
+          <w:sz w:val="24"/>
+          <w:szCs w:val="28"/>
+        </w:rPr>
+        <w:t xml:space="preserve"> avec Sopra </w:t>
+      </w:r>
+      <w:r>
+        <w:rPr>
+          <w:rStyle w:val="lev"/>
+          <w:rFonts w:ascii="Times New Roman" w:hAnsi="Times New Roman" w:cs="Times New Roman"/>
+          <w:b w:val="0"/>
+          <w:sz w:val="24"/>
+          <w:szCs w:val="28"/>
+        </w:rPr>
+        <w:t>Steria pour leur faire part de notre avancée</w:t>
+      </w:r>
+      <w:r>
+        <w:rPr>
+          <w:rStyle w:val="lev"/>
+          <w:rFonts w:ascii="Times New Roman" w:hAnsi="Times New Roman" w:cs="Times New Roman"/>
+          <w:b w:val="0"/>
+          <w:sz w:val="24"/>
+          <w:szCs w:val="28"/>
+        </w:rPr>
+        <w:t>.</w:t>
+      </w:r>
+    </w:p>
+    <w:p>
+      <w:pPr>
+        <w:spacing w:before="240"/>
+        <w:jc w:val="both"/>
+        <w:rPr>
+          <w:rStyle w:val="lev"/>
+          <w:rFonts w:ascii="Times New Roman" w:hAnsi="Times New Roman" w:cs="Times New Roman"/>
+          <w:b w:val="0"/>
+          <w:sz w:val="24"/>
+          <w:szCs w:val="28"/>
+        </w:rPr>
+      </w:pPr>
+      <w:r>
+        <w:rPr>
+          <w:rStyle w:val="lev"/>
+          <w:rFonts w:ascii="Times New Roman" w:hAnsi="Times New Roman" w:cs="Times New Roman"/>
+          <w:b w:val="0"/>
+          <w:sz w:val="24"/>
+          <w:szCs w:val="28"/>
+        </w:rPr>
+        <w:t>Ainsi une réunion hebdomadaire a lieu le Mardi avec les membres du projet. La conférence téléphonique avec Sopra</w:t>
+      </w:r>
+      <w:r>
+        <w:rPr>
+          <w:rStyle w:val="lev"/>
+          <w:rFonts w:ascii="Times New Roman" w:hAnsi="Times New Roman" w:cs="Times New Roman"/>
+          <w:b w:val="0"/>
+          <w:sz w:val="24"/>
+          <w:szCs w:val="28"/>
+        </w:rPr>
+        <w:t xml:space="preserve"> </w:t>
+      </w:r>
+      <w:r>
+        <w:rPr>
+          <w:rStyle w:val="lev"/>
+          <w:rFonts w:ascii="Times New Roman" w:hAnsi="Times New Roman" w:cs="Times New Roman"/>
+          <w:b w:val="0"/>
+          <w:sz w:val="24"/>
+          <w:szCs w:val="28"/>
+        </w:rPr>
+        <w:t xml:space="preserve">Steria se </w:t>
+      </w:r>
+      <w:r>
+        <w:rPr>
+          <w:rStyle w:val="lev"/>
+          <w:rFonts w:ascii="Times New Roman" w:hAnsi="Times New Roman" w:cs="Times New Roman"/>
+          <w:b w:val="0"/>
+          <w:sz w:val="24"/>
+          <w:szCs w:val="28"/>
+        </w:rPr>
+        <w:t>déroule en début d’après-midi.</w:t>
+      </w:r>
+    </w:p>
+    <w:p>
+      <w:pPr>
+        <w:spacing w:before="240"/>
+        <w:jc w:val="both"/>
+        <w:rPr>
+          <w:rStyle w:val="lev"/>
+          <w:rFonts w:ascii="Times New Roman" w:hAnsi="Times New Roman" w:cs="Times New Roman"/>
+          <w:b w:val="0"/>
+          <w:sz w:val="24"/>
+          <w:szCs w:val="28"/>
+        </w:rPr>
+      </w:pPr>
+      <w:r>
+        <w:rPr>
+          <w:rStyle w:val="lev"/>
+          <w:rFonts w:ascii="Times New Roman" w:hAnsi="Times New Roman" w:cs="Times New Roman"/>
+          <w:b w:val="0"/>
+          <w:sz w:val="24"/>
+          <w:szCs w:val="28"/>
+        </w:rPr>
+        <w:t xml:space="preserve"> Il a </w:t>
+      </w:r>
+      <w:r>
+        <w:rPr>
+          <w:rStyle w:val="lev"/>
+          <w:rFonts w:ascii="Times New Roman" w:hAnsi="Times New Roman" w:cs="Times New Roman"/>
+          <w:b w:val="0"/>
+          <w:sz w:val="24"/>
+          <w:szCs w:val="28"/>
+        </w:rPr>
+        <w:t xml:space="preserve">également </w:t>
+      </w:r>
+      <w:r>
+        <w:rPr>
+          <w:rStyle w:val="lev"/>
+          <w:rFonts w:ascii="Times New Roman" w:hAnsi="Times New Roman" w:cs="Times New Roman"/>
+          <w:b w:val="0"/>
+          <w:sz w:val="24"/>
+          <w:szCs w:val="28"/>
+        </w:rPr>
+        <w:t xml:space="preserve">été </w:t>
+      </w:r>
+      <w:r>
+        <w:rPr>
+          <w:rStyle w:val="lev"/>
+          <w:rFonts w:ascii="Times New Roman" w:hAnsi="Times New Roman" w:cs="Times New Roman"/>
+          <w:b w:val="0"/>
+          <w:sz w:val="24"/>
+          <w:szCs w:val="28"/>
+        </w:rPr>
+        <w:t xml:space="preserve">décidé, à l’origine, </w:t>
+      </w:r>
+      <w:r>
+        <w:rPr>
+          <w:rStyle w:val="lev"/>
+          <w:rFonts w:ascii="Times New Roman" w:hAnsi="Times New Roman" w:cs="Times New Roman"/>
+          <w:b w:val="0"/>
+          <w:sz w:val="24"/>
+          <w:szCs w:val="28"/>
+        </w:rPr>
+        <w:t xml:space="preserve">d’utiliser </w:t>
+      </w:r>
+      <w:r>
+        <w:rPr>
+          <w:rStyle w:val="lev"/>
+          <w:rFonts w:ascii="Times New Roman" w:hAnsi="Times New Roman" w:cs="Times New Roman"/>
+          <w:b w:val="0"/>
+          <w:sz w:val="24"/>
+          <w:szCs w:val="28"/>
+        </w:rPr>
+        <w:t xml:space="preserve">Trello (application de gestion de projet) afin d’assurer un bon suivi </w:t>
+      </w:r>
+      <w:r>
+        <w:rPr>
+          <w:rStyle w:val="lev"/>
+          <w:rFonts w:ascii="Times New Roman" w:hAnsi="Times New Roman" w:cs="Times New Roman"/>
+          <w:b w:val="0"/>
+          <w:sz w:val="24"/>
+          <w:szCs w:val="28"/>
+        </w:rPr>
+        <w:t>du pr</w:t>
+      </w:r>
+      <w:r>
+        <w:rPr>
+          <w:rStyle w:val="lev"/>
+          <w:rFonts w:ascii="Times New Roman" w:hAnsi="Times New Roman" w:cs="Times New Roman"/>
+          <w:b w:val="0"/>
+          <w:sz w:val="24"/>
+          <w:szCs w:val="28"/>
+        </w:rPr>
+        <w:t>ojet et une bonne communication</w:t>
+      </w:r>
+      <w:r>
+        <w:rPr>
+          <w:rStyle w:val="lev"/>
+          <w:rFonts w:ascii="Times New Roman" w:hAnsi="Times New Roman" w:cs="Times New Roman"/>
+          <w:b w:val="0"/>
+          <w:sz w:val="24"/>
+          <w:szCs w:val="28"/>
+        </w:rPr>
+        <w:t xml:space="preserve"> interne.</w:t>
+      </w:r>
+      <w:r>
+        <w:rPr>
+          <w:rStyle w:val="lev"/>
+          <w:rFonts w:ascii="Times New Roman" w:hAnsi="Times New Roman" w:cs="Times New Roman"/>
+          <w:b w:val="0"/>
+          <w:sz w:val="24"/>
+          <w:szCs w:val="28"/>
+        </w:rPr>
+        <w:t xml:space="preserve"> </w:t>
+      </w:r>
+    </w:p>
+    <w:p>
+      <w:pPr>
+        <w:spacing w:before="240"/>
+        <w:jc w:val="both"/>
+        <w:rPr>
+          <w:rStyle w:val="lev"/>
+          <w:rFonts w:ascii="Times New Roman" w:hAnsi="Times New Roman" w:cs="Times New Roman"/>
+          <w:b w:val="0"/>
+          <w:sz w:val="24"/>
+          <w:szCs w:val="28"/>
+        </w:rPr>
+      </w:pPr>
+      <w:r>
+        <w:rPr>
+          <w:rStyle w:val="lev"/>
+          <w:rFonts w:ascii="Times New Roman" w:hAnsi="Times New Roman" w:cs="Times New Roman"/>
+          <w:b w:val="0"/>
+          <w:sz w:val="24"/>
+          <w:szCs w:val="28"/>
+        </w:rPr>
+        <w:t>Du côté développement, nous travaillons grâce à l’outil de gestion de versions git. Cet outil nous permet de travailler sur des parties différentes du projet sans interférences.</w:t>
+      </w:r>
+    </w:p>
+    <w:p>
+      <w:pPr>
+        <w:spacing w:before="240"/>
+        <w:jc w:val="both"/>
+        <w:rPr>
+          <w:rStyle w:val="lev"/>
+          <w:rFonts w:ascii="Times New Roman" w:hAnsi="Times New Roman" w:cs="Times New Roman"/>
+          <w:b w:val="0"/>
+          <w:sz w:val="24"/>
+          <w:szCs w:val="28"/>
+        </w:rPr>
+      </w:pPr>
+    </w:p>
+    <w:p>
+      <w:pPr>
+        <w:spacing w:before="240"/>
+        <w:jc w:val="both"/>
+        <w:rPr>
+          <w:rStyle w:val="lev"/>
+          <w:rFonts w:ascii="Times New Roman" w:hAnsi="Times New Roman" w:cs="Times New Roman"/>
+          <w:b w:val="0"/>
+          <w:sz w:val="24"/>
+          <w:szCs w:val="28"/>
+        </w:rPr>
+      </w:pPr>
       <w:bookmarkStart w:id="0" w:name="_GoBack"/>
       <w:bookmarkEnd w:id="0"/>
       <w:r>
         <w:rPr>
-          <w:rStyle w:val="lev"/>
-          <w:rFonts w:ascii="Times New Roman" w:hAnsi="Times New Roman" w:cs="Times New Roman"/>
-          <w:b w:val="0"/>
-          <w:sz w:val="24"/>
-          <w:szCs w:val="28"/>
-        </w:rPr>
-        <w:t>Steria.</w:t>
-      </w:r>
-    </w:p>
-    <w:p>
-      <w:pPr>
-        <w:spacing w:before="240"/>
-        <w:jc w:val="both"/>
-        <w:rPr>
-          <w:rStyle w:val="lev"/>
-          <w:rFonts w:ascii="Times New Roman" w:hAnsi="Times New Roman" w:cs="Times New Roman"/>
-          <w:b w:val="0"/>
-          <w:sz w:val="24"/>
-          <w:szCs w:val="28"/>
-        </w:rPr>
-      </w:pPr>
-      <w:r>
-        <w:rPr>
-          <w:rStyle w:val="lev"/>
-          <w:rFonts w:ascii="Times New Roman" w:hAnsi="Times New Roman" w:cs="Times New Roman"/>
-          <w:b w:val="0"/>
-          <w:sz w:val="24"/>
-          <w:szCs w:val="28"/>
-        </w:rPr>
-        <w:t xml:space="preserve">Soufiane Aaza est responsable communication et relation, il s’assure de la bonne </w:t>
-      </w:r>
-      <w:r>
-        <w:rPr>
-          <w:rStyle w:val="lev"/>
-          <w:rFonts w:ascii="Times New Roman" w:hAnsi="Times New Roman" w:cs="Times New Roman"/>
-          <w:b w:val="0"/>
-          <w:sz w:val="24"/>
-          <w:szCs w:val="28"/>
-        </w:rPr>
-        <w:t xml:space="preserve">cohésion et de la communication </w:t>
-      </w:r>
-      <w:r>
-        <w:rPr>
-          <w:rStyle w:val="lev"/>
-          <w:rFonts w:ascii="Times New Roman" w:hAnsi="Times New Roman" w:cs="Times New Roman"/>
-          <w:b w:val="0"/>
-          <w:sz w:val="24"/>
-          <w:szCs w:val="28"/>
-        </w:rPr>
-        <w:t xml:space="preserve">entre les </w:t>
-      </w:r>
-      <w:r>
-        <w:rPr>
-          <w:rStyle w:val="lev"/>
-          <w:rFonts w:ascii="Times New Roman" w:hAnsi="Times New Roman" w:cs="Times New Roman"/>
-          <w:b w:val="0"/>
-          <w:sz w:val="24"/>
-          <w:szCs w:val="28"/>
-        </w:rPr>
-        <w:t>différents acteurs.</w:t>
-      </w:r>
-    </w:p>
-    <w:p>
-      <w:pPr>
-        <w:spacing w:before="240"/>
-        <w:jc w:val="both"/>
-        <w:rPr>
-          <w:rStyle w:val="lev"/>
-          <w:rFonts w:ascii="Times New Roman" w:hAnsi="Times New Roman" w:cs="Times New Roman"/>
-          <w:b w:val="0"/>
-          <w:sz w:val="24"/>
-          <w:szCs w:val="28"/>
-        </w:rPr>
-      </w:pPr>
-      <w:r>
-        <w:rPr>
-          <w:rStyle w:val="lev"/>
-          <w:rFonts w:ascii="Times New Roman" w:hAnsi="Times New Roman" w:cs="Times New Roman"/>
-          <w:b w:val="0"/>
-          <w:sz w:val="24"/>
-          <w:szCs w:val="28"/>
-        </w:rPr>
-        <w:t>Ouadie Lachkar est responsable du planning, il définit les objectifs de chacun pour chaque sprint et met à jour Trello.</w:t>
-      </w:r>
-    </w:p>
-    <w:p>
-      <w:pPr>
-        <w:spacing w:before="240"/>
-        <w:jc w:val="both"/>
-        <w:rPr>
-          <w:rStyle w:val="lev"/>
-          <w:rFonts w:ascii="Times New Roman" w:hAnsi="Times New Roman" w:cs="Times New Roman"/>
-          <w:b w:val="0"/>
-          <w:sz w:val="24"/>
-          <w:szCs w:val="28"/>
-        </w:rPr>
-      </w:pPr>
-      <w:r>
-        <w:rPr>
-          <w:rStyle w:val="lev"/>
-          <w:rFonts w:ascii="Times New Roman" w:hAnsi="Times New Roman" w:cs="Times New Roman"/>
-          <w:b w:val="0"/>
-          <w:sz w:val="24"/>
-          <w:szCs w:val="28"/>
-        </w:rPr>
-        <w:t>Clémence Moulin est responsable des documents, elle rédige les comptes rendus de chaque conférence téléphonique et les rapports ou documents officiels.</w:t>
-      </w:r>
-    </w:p>
-    <w:p>
-      <w:pPr>
-        <w:spacing w:before="240"/>
-        <w:jc w:val="both"/>
-        <w:rPr>
-          <w:rStyle w:val="lev"/>
-          <w:rFonts w:ascii="Times New Roman" w:hAnsi="Times New Roman" w:cs="Times New Roman"/>
-          <w:b w:val="0"/>
-          <w:sz w:val="24"/>
-          <w:szCs w:val="28"/>
-        </w:rPr>
-      </w:pPr>
-      <w:r>
-        <w:rPr>
-          <w:rStyle w:val="lev"/>
-          <w:rFonts w:ascii="Times New Roman" w:hAnsi="Times New Roman" w:cs="Times New Roman"/>
-          <w:b w:val="0"/>
-          <w:sz w:val="24"/>
-          <w:szCs w:val="28"/>
-        </w:rPr>
-        <w:t xml:space="preserve">L’organisation </w:t>
-      </w:r>
-      <w:r>
-        <w:rPr>
-          <w:rStyle w:val="lev"/>
-          <w:rFonts w:ascii="Times New Roman" w:hAnsi="Times New Roman" w:cs="Times New Roman"/>
-          <w:b w:val="0"/>
-          <w:sz w:val="24"/>
-          <w:szCs w:val="28"/>
-        </w:rPr>
-        <w:t>se base</w:t>
-      </w:r>
-      <w:r>
-        <w:rPr>
-          <w:rStyle w:val="lev"/>
-          <w:rFonts w:ascii="Times New Roman" w:hAnsi="Times New Roman" w:cs="Times New Roman"/>
-          <w:b w:val="0"/>
-          <w:sz w:val="24"/>
-          <w:szCs w:val="28"/>
-        </w:rPr>
-        <w:t xml:space="preserve"> sur la méthode </w:t>
-      </w:r>
-      <w:r>
-        <w:rPr>
-          <w:rStyle w:val="lev"/>
-          <w:rFonts w:ascii="Times New Roman" w:hAnsi="Times New Roman" w:cs="Times New Roman"/>
-          <w:b w:val="0"/>
-          <w:sz w:val="24"/>
-          <w:szCs w:val="28"/>
-        </w:rPr>
-        <w:t>Scrum</w:t>
-      </w:r>
-      <w:r>
-        <w:rPr>
-          <w:rStyle w:val="lev"/>
-          <w:rFonts w:ascii="Times New Roman" w:hAnsi="Times New Roman" w:cs="Times New Roman"/>
-          <w:b w:val="0"/>
-          <w:sz w:val="24"/>
-          <w:szCs w:val="28"/>
-        </w:rPr>
-        <w:t>. Cette méthode s’appuie sur le découpage du projet en sprints. La fréquence des sprints a été défini</w:t>
-      </w:r>
-      <w:r>
-        <w:rPr>
-          <w:rStyle w:val="lev"/>
-          <w:rFonts w:ascii="Times New Roman" w:hAnsi="Times New Roman" w:cs="Times New Roman"/>
-          <w:b w:val="0"/>
-          <w:sz w:val="24"/>
-          <w:szCs w:val="28"/>
-        </w:rPr>
-        <w:t>e</w:t>
-      </w:r>
-      <w:r>
-        <w:rPr>
-          <w:rStyle w:val="lev"/>
-          <w:rFonts w:ascii="Times New Roman" w:hAnsi="Times New Roman" w:cs="Times New Roman"/>
-          <w:b w:val="0"/>
-          <w:sz w:val="24"/>
-          <w:szCs w:val="28"/>
-        </w:rPr>
-        <w:t xml:space="preserve"> avec l’ensemble de l’équipe au début du projet. En effet, un sprint est effectué toutes les semaines </w:t>
-      </w:r>
-      <w:r>
-        <w:rPr>
-          <w:rStyle w:val="lev"/>
-          <w:rFonts w:ascii="Times New Roman" w:hAnsi="Times New Roman" w:cs="Times New Roman"/>
-          <w:b w:val="0"/>
-          <w:sz w:val="24"/>
-          <w:szCs w:val="28"/>
-        </w:rPr>
-        <w:t>et se termine par une</w:t>
-      </w:r>
-      <w:r>
-        <w:rPr>
-          <w:rStyle w:val="lev"/>
-          <w:rFonts w:ascii="Times New Roman" w:hAnsi="Times New Roman" w:cs="Times New Roman"/>
-          <w:b w:val="0"/>
-          <w:sz w:val="24"/>
-          <w:szCs w:val="28"/>
-        </w:rPr>
-        <w:t xml:space="preserve"> conférence téléphonique</w:t>
-      </w:r>
-      <w:r>
-        <w:rPr>
-          <w:rStyle w:val="lev"/>
-          <w:rFonts w:ascii="Times New Roman" w:hAnsi="Times New Roman" w:cs="Times New Roman"/>
-          <w:b w:val="0"/>
-          <w:sz w:val="24"/>
-          <w:szCs w:val="28"/>
-        </w:rPr>
-        <w:t xml:space="preserve"> avec Sopra </w:t>
-      </w:r>
-      <w:r>
-        <w:rPr>
-          <w:rStyle w:val="lev"/>
-          <w:rFonts w:ascii="Times New Roman" w:hAnsi="Times New Roman" w:cs="Times New Roman"/>
-          <w:b w:val="0"/>
-          <w:sz w:val="24"/>
-          <w:szCs w:val="28"/>
-        </w:rPr>
-        <w:t>Steria pour leur faire part de notre avancée</w:t>
-      </w:r>
-      <w:r>
-        <w:rPr>
-          <w:rStyle w:val="lev"/>
-          <w:rFonts w:ascii="Times New Roman" w:hAnsi="Times New Roman" w:cs="Times New Roman"/>
-          <w:b w:val="0"/>
-          <w:sz w:val="24"/>
-          <w:szCs w:val="28"/>
-        </w:rPr>
-        <w:t>.</w:t>
-      </w:r>
-    </w:p>
-    <w:p>
-      <w:pPr>
-        <w:spacing w:before="240"/>
-        <w:jc w:val="both"/>
-        <w:rPr>
-          <w:rStyle w:val="lev"/>
-          <w:rFonts w:ascii="Times New Roman" w:hAnsi="Times New Roman" w:cs="Times New Roman"/>
-          <w:b w:val="0"/>
-          <w:sz w:val="24"/>
-          <w:szCs w:val="28"/>
-        </w:rPr>
-      </w:pPr>
-      <w:r>
-        <w:rPr>
-          <w:rStyle w:val="lev"/>
-          <w:rFonts w:ascii="Times New Roman" w:hAnsi="Times New Roman" w:cs="Times New Roman"/>
-          <w:b w:val="0"/>
-          <w:sz w:val="24"/>
-          <w:szCs w:val="28"/>
-        </w:rPr>
-        <w:t>Ainsi une réunion hebdomadaire a lieu le Mardi avec les membres du projet. La conférence téléphonique avec Sopra</w:t>
-      </w:r>
-      <w:r>
-        <w:rPr>
-          <w:rStyle w:val="lev"/>
-          <w:rFonts w:ascii="Times New Roman" w:hAnsi="Times New Roman" w:cs="Times New Roman"/>
-          <w:b w:val="0"/>
-          <w:sz w:val="24"/>
-          <w:szCs w:val="28"/>
-        </w:rPr>
-        <w:t xml:space="preserve"> </w:t>
-      </w:r>
-      <w:r>
-        <w:rPr>
-          <w:rStyle w:val="lev"/>
-          <w:rFonts w:ascii="Times New Roman" w:hAnsi="Times New Roman" w:cs="Times New Roman"/>
-          <w:b w:val="0"/>
-          <w:sz w:val="24"/>
-          <w:szCs w:val="28"/>
-        </w:rPr>
-        <w:t xml:space="preserve">Steria se </w:t>
-      </w:r>
-      <w:r>
-        <w:rPr>
-          <w:rStyle w:val="lev"/>
-          <w:rFonts w:ascii="Times New Roman" w:hAnsi="Times New Roman" w:cs="Times New Roman"/>
-          <w:b w:val="0"/>
-          <w:sz w:val="24"/>
-          <w:szCs w:val="28"/>
-        </w:rPr>
-        <w:t>déroule en début d’après-midi.</w:t>
-      </w:r>
-    </w:p>
-    <w:p>
-      <w:pPr>
-        <w:spacing w:before="240"/>
-        <w:jc w:val="both"/>
-        <w:rPr>
-          <w:rStyle w:val="lev"/>
-          <w:rFonts w:ascii="Times New Roman" w:hAnsi="Times New Roman" w:cs="Times New Roman"/>
-          <w:b w:val="0"/>
-          <w:sz w:val="24"/>
-          <w:szCs w:val="28"/>
-        </w:rPr>
-      </w:pPr>
-      <w:r>
-        <w:rPr>
-          <w:rStyle w:val="lev"/>
-          <w:rFonts w:ascii="Times New Roman" w:hAnsi="Times New Roman" w:cs="Times New Roman"/>
-          <w:b w:val="0"/>
-          <w:sz w:val="24"/>
-          <w:szCs w:val="28"/>
-        </w:rPr>
-        <w:t xml:space="preserve"> Il a </w:t>
-      </w:r>
-      <w:r>
-        <w:rPr>
-          <w:rStyle w:val="lev"/>
-          <w:rFonts w:ascii="Times New Roman" w:hAnsi="Times New Roman" w:cs="Times New Roman"/>
-          <w:b w:val="0"/>
-          <w:sz w:val="24"/>
-          <w:szCs w:val="28"/>
-        </w:rPr>
-        <w:t xml:space="preserve">également </w:t>
-      </w:r>
-      <w:r>
-        <w:rPr>
-          <w:rStyle w:val="lev"/>
-          <w:rFonts w:ascii="Times New Roman" w:hAnsi="Times New Roman" w:cs="Times New Roman"/>
-          <w:b w:val="0"/>
-          <w:sz w:val="24"/>
-          <w:szCs w:val="28"/>
-        </w:rPr>
-        <w:t xml:space="preserve">été </w:t>
-      </w:r>
-      <w:r>
-        <w:rPr>
-          <w:rStyle w:val="lev"/>
-          <w:rFonts w:ascii="Times New Roman" w:hAnsi="Times New Roman" w:cs="Times New Roman"/>
-          <w:b w:val="0"/>
-          <w:sz w:val="24"/>
-          <w:szCs w:val="28"/>
-        </w:rPr>
-        <w:t xml:space="preserve">décidé, à l’origine, </w:t>
-      </w:r>
-      <w:r>
-        <w:rPr>
-          <w:rStyle w:val="lev"/>
-          <w:rFonts w:ascii="Times New Roman" w:hAnsi="Times New Roman" w:cs="Times New Roman"/>
-          <w:b w:val="0"/>
-          <w:sz w:val="24"/>
-          <w:szCs w:val="28"/>
-        </w:rPr>
-        <w:t xml:space="preserve">d’utiliser </w:t>
-      </w:r>
-      <w:r>
-        <w:rPr>
-          <w:rStyle w:val="lev"/>
-          <w:rFonts w:ascii="Times New Roman" w:hAnsi="Times New Roman" w:cs="Times New Roman"/>
-          <w:b w:val="0"/>
-          <w:sz w:val="24"/>
-          <w:szCs w:val="28"/>
-        </w:rPr>
-        <w:t xml:space="preserve">Trello (application de gestion de projet) afin d’assurer un bon suivi </w:t>
-      </w:r>
-      <w:r>
-        <w:rPr>
-          <w:rStyle w:val="lev"/>
-          <w:rFonts w:ascii="Times New Roman" w:hAnsi="Times New Roman" w:cs="Times New Roman"/>
-          <w:b w:val="0"/>
-          <w:sz w:val="24"/>
-          <w:szCs w:val="28"/>
-        </w:rPr>
-        <w:t>du pr</w:t>
-      </w:r>
-      <w:r>
-        <w:rPr>
-          <w:rStyle w:val="lev"/>
-          <w:rFonts w:ascii="Times New Roman" w:hAnsi="Times New Roman" w:cs="Times New Roman"/>
-          <w:b w:val="0"/>
-          <w:sz w:val="24"/>
-          <w:szCs w:val="28"/>
-        </w:rPr>
-        <w:t>ojet et une bonne communication</w:t>
-      </w:r>
-      <w:r>
-        <w:rPr>
-          <w:rStyle w:val="lev"/>
-          <w:rFonts w:ascii="Times New Roman" w:hAnsi="Times New Roman" w:cs="Times New Roman"/>
-          <w:b w:val="0"/>
-          <w:sz w:val="24"/>
-          <w:szCs w:val="28"/>
-        </w:rPr>
-        <w:t xml:space="preserve"> interne.</w:t>
-      </w:r>
-      <w:r>
-        <w:rPr>
-          <w:rStyle w:val="lev"/>
-          <w:rFonts w:ascii="Times New Roman" w:hAnsi="Times New Roman" w:cs="Times New Roman"/>
-          <w:b w:val="0"/>
-          <w:sz w:val="24"/>
-          <w:szCs w:val="28"/>
-        </w:rPr>
-        <w:t xml:space="preserve"> </w:t>
-      </w:r>
-    </w:p>
-    <w:p>
-      <w:pPr>
-        <w:spacing w:before="240"/>
-        <w:jc w:val="both"/>
-        <w:rPr>
-          <w:rStyle w:val="lev"/>
-          <w:rFonts w:ascii="Times New Roman" w:hAnsi="Times New Roman" w:cs="Times New Roman"/>
-          <w:b w:val="0"/>
-          <w:sz w:val="24"/>
-          <w:szCs w:val="28"/>
-        </w:rPr>
-      </w:pPr>
-      <w:r>
-        <w:rPr>
-          <w:rStyle w:val="lev"/>
-          <w:rFonts w:ascii="Times New Roman" w:hAnsi="Times New Roman" w:cs="Times New Roman"/>
-          <w:b w:val="0"/>
-          <w:sz w:val="24"/>
-          <w:szCs w:val="28"/>
-        </w:rPr>
-        <w:t>Du côté développement, nous travaillons grâce à l’outil de gestion de versions git. Cet outil nous permet de travailler sur des parties différentes du projet sans interférences.</w:t>
+          <w:noProof/>
+        </w:rPr>
+        <w:lastRenderedPageBreak/>
+        <w:pict>
+          <v:shapetype id="_x0000_t202" coordsize="21600,21600" o:spt="202" path="m,l,21600r21600,l21600,xe">
+            <v:stroke joinstyle="miter"/>
+            <v:path gradientshapeok="t" o:connecttype="rect"/>
+          </v:shapetype>
+          <v:shape id="_x0000_s1027" type="#_x0000_t202" style="position:absolute;left:0;text-align:left;margin-left:348.05pt;margin-top:690.1pt;width:134.05pt;height:9.2pt;z-index:251663360;mso-position-horizontal-relative:text;mso-position-vertical-relative:text" stroked="f">
+            <v:textbox style="mso-next-textbox:#_x0000_s1027" inset="0,0,0,0">
+              <w:txbxContent>
+                <w:p>
+                  <w:pPr>
+                    <w:pStyle w:val="Lgende"/>
+                    <w:rPr>
+                      <w:rFonts w:ascii="Times New Roman" w:hAnsi="Times New Roman" w:cs="Times New Roman"/>
+                      <w:bCs/>
+                      <w:noProof/>
+                      <w:sz w:val="24"/>
+                      <w:szCs w:val="28"/>
+                    </w:rPr>
+                  </w:pPr>
+                  <w:r>
+                    <w:t xml:space="preserve">Figure </w:t>
+                  </w:r>
+                  <w:fldSimple w:instr=" SEQ Figure \* ARABIC ">
+                    <w:r>
+                      <w:rPr>
+                        <w:noProof/>
+                      </w:rPr>
+                      <w:t>1</w:t>
+                    </w:r>
+                  </w:fldSimple>
+                  <w:r>
+                    <w:t xml:space="preserve"> - Diagramme de Gantt</w:t>
+                  </w:r>
+                </w:p>
+              </w:txbxContent>
+            </v:textbox>
+            <w10:wrap type="topAndBottom"/>
+          </v:shape>
+        </w:pict>
+      </w:r>
+      <w:r>
+        <w:rPr>
+          <w:rFonts w:ascii="Times New Roman" w:hAnsi="Times New Roman" w:cs="Times New Roman"/>
+          <w:bCs/>
+          <w:noProof/>
+          <w:sz w:val="24"/>
+          <w:szCs w:val="28"/>
+          <w:lang w:eastAsia="fr-FR"/>
+        </w:rPr>
+        <w:drawing>
+          <wp:anchor distT="0" distB="0" distL="114300" distR="114300" simplePos="0" relativeHeight="251661312" behindDoc="0" locked="0" layoutInCell="1" allowOverlap="1" wp14:anchorId="59E0D25D" wp14:editId="20F33292">
+            <wp:simplePos x="0" y="0"/>
+            <wp:positionH relativeFrom="margin">
+              <wp:align>center</wp:align>
+            </wp:positionH>
+            <wp:positionV relativeFrom="margin">
+              <wp:align>center</wp:align>
+            </wp:positionV>
+            <wp:extent cx="9033510" cy="2745105"/>
+            <wp:effectExtent l="0" t="3143250" r="0" b="3122295"/>
+            <wp:wrapTopAndBottom/>
+            <wp:docPr id="2" name="Image 2"/>
+            <wp:cNvGraphicFramePr>
+              <a:graphicFrameLocks xmlns:a="http://schemas.openxmlformats.org/drawingml/2006/main" noChangeAspect="1"/>
+            </wp:cNvGraphicFramePr>
+            <a:graphic xmlns:a="http://schemas.openxmlformats.org/drawingml/2006/main">
+              <a:graphicData uri="http://schemas.openxmlformats.org/drawingml/2006/picture">
+                <pic:pic xmlns:pic="http://schemas.openxmlformats.org/drawingml/2006/picture">
+                  <pic:nvPicPr>
+                    <pic:cNvPr id="2" name="DiagrammeGantt-OctobreMars.png"/>
+                    <pic:cNvPicPr/>
+                  </pic:nvPicPr>
+                  <pic:blipFill rotWithShape="1">
+                    <a:blip r:embed="rId9">
+                      <a:extLst>
+                        <a:ext uri="{28A0092B-C50C-407E-A947-70E740481C1C}">
+                          <a14:useLocalDpi xmlns:a14="http://schemas.microsoft.com/office/drawing/2010/main" val="0"/>
+                        </a:ext>
+                      </a:extLst>
+                    </a:blip>
+                    <a:srcRect l="17994"/>
+                    <a:stretch/>
+                  </pic:blipFill>
+                  <pic:spPr bwMode="auto">
+                    <a:xfrm rot="16200000">
+                      <a:off x="0" y="0"/>
+                      <a:ext cx="9033510" cy="2745105"/>
+                    </a:xfrm>
+                    <a:prstGeom prst="rect">
+                      <a:avLst/>
+                    </a:prstGeom>
+                    <a:ln>
+                      <a:noFill/>
+                    </a:ln>
+                    <a:extLst>
+                      <a:ext uri="{53640926-AAD7-44D8-BBD7-CCE9431645EC}">
+                        <a14:shadowObscured xmlns:a14="http://schemas.microsoft.com/office/drawing/2010/main"/>
+                      </a:ext>
+                    </a:extLst>
+                  </pic:spPr>
+                </pic:pic>
+              </a:graphicData>
+            </a:graphic>
+            <wp14:sizeRelH relativeFrom="margin">
+              <wp14:pctWidth>0</wp14:pctWidth>
+            </wp14:sizeRelH>
+            <wp14:sizeRelV relativeFrom="margin">
+              <wp14:pctHeight>0</wp14:pctHeight>
+            </wp14:sizeRelV>
+          </wp:anchor>
+        </w:drawing>
       </w:r>
     </w:p>
     <w:sectPr>
-      <w:footerReference w:type="default" r:id="rId9"/>
+      <w:footerReference w:type="default" r:id="rId10"/>
       <w:pgSz w:w="11906" w:h="16838"/>
       <w:pgMar w:top="1417" w:right="1417" w:bottom="1417" w:left="1417" w:header="708" w:footer="708" w:gutter="0"/>
       <w:cols w:space="708"/>
@@ -3323,7 +3508,7 @@
                 <w:rPr>
                   <w:noProof/>
                 </w:rPr>
-                <w:t>3</w:t>
+                <w:t>6</w:t>
               </w:r>
               <w:r>
                 <w:fldChar w:fldCharType="end"/>
@@ -4071,6 +4256,25 @@
     <w:uiPriority w:val="99"/>
     <w:rsid w:val="001F27FB"/>
   </w:style>
+  <w:style w:type="paragraph" w:styleId="Lgende">
+    <w:name w:val="caption"/>
+    <w:basedOn w:val="Normal"/>
+    <w:next w:val="Normal"/>
+    <w:uiPriority w:val="35"/>
+    <w:unhideWhenUsed/>
+    <w:qFormat/>
+    <w:rsid w:val="00484663"/>
+    <w:pPr>
+      <w:spacing w:after="200" w:line="240" w:lineRule="auto"/>
+    </w:pPr>
+    <w:rPr>
+      <w:i/>
+      <w:iCs/>
+      <w:color w:val="44546A" w:themeColor="text2"/>
+      <w:sz w:val="18"/>
+      <w:szCs w:val="18"/>
+    </w:rPr>
+  </w:style>
 </w:styles>
 </file>
 

</xml_diff>